<commit_message>
IT IMS Sprint 2 Updates
</commit_message>
<xml_diff>
--- a/05 IT IMS/04 User Story Elaboration.docx
+++ b/05 IT IMS/04 User Story Elaboration.docx
@@ -1157,10 +1157,7 @@
         <w:t>I want</w:t>
       </w:r>
       <w:r>
-        <w:t xml:space="preserve"> to </w:t>
-      </w:r>
-      <w:r>
-        <w:t>approve</w:t>
+        <w:t xml:space="preserve"> to approve</w:t>
       </w:r>
       <w:r>
         <w:t xml:space="preserve"> / reject</w:t>
@@ -1175,10 +1172,7 @@
         <w:t>so that</w:t>
       </w:r>
       <w:r>
-        <w:t xml:space="preserve"> </w:t>
-      </w:r>
-      <w:r>
-        <w:t>further transactions can be registered for the vendor</w:t>
+        <w:t xml:space="preserve"> further transactions can be registered for the vendor</w:t>
       </w:r>
       <w:r>
         <w:t xml:space="preserve"> only if the vendor is approved</w:t>
@@ -1227,13 +1221,7 @@
         <w:t>I want</w:t>
       </w:r>
       <w:r>
-        <w:t xml:space="preserve"> to </w:t>
-      </w:r>
-      <w:r>
-        <w:t>add contact person details for every vendor</w:t>
-      </w:r>
-      <w:r>
-        <w:t xml:space="preserve"> </w:t>
+        <w:t xml:space="preserve"> to add contact person details for every vendor </w:t>
       </w:r>
       <w:r>
         <w:rPr>
@@ -1242,13 +1230,60 @@
         <w:t>so that</w:t>
       </w:r>
       <w:r>
-        <w:t xml:space="preserve"> </w:t>
-      </w:r>
-      <w:r>
-        <w:t>I know whom to contact</w:t>
-      </w:r>
-      <w:r>
-        <w:t>.</w:t>
+        <w:t xml:space="preserve"> I know whom to contact.</w:t>
+      </w:r>
+    </w:p>
+    <w:p>
+      <w:r>
+        <w:t>The following details about the contact need to be captured:</w:t>
+      </w:r>
+    </w:p>
+    <w:p>
+      <w:pPr>
+        <w:pStyle w:val="ListParagraph"/>
+        <w:numPr>
+          <w:ilvl w:val="0"/>
+          <w:numId w:val="36"/>
+        </w:numPr>
+      </w:pPr>
+      <w:r>
+        <w:t>Name of the Contact Person</w:t>
+      </w:r>
+    </w:p>
+    <w:p>
+      <w:pPr>
+        <w:pStyle w:val="ListParagraph"/>
+        <w:numPr>
+          <w:ilvl w:val="0"/>
+          <w:numId w:val="36"/>
+        </w:numPr>
+      </w:pPr>
+      <w:r>
+        <w:t>Designation</w:t>
+      </w:r>
+    </w:p>
+    <w:p>
+      <w:pPr>
+        <w:pStyle w:val="ListParagraph"/>
+        <w:numPr>
+          <w:ilvl w:val="0"/>
+          <w:numId w:val="36"/>
+        </w:numPr>
+      </w:pPr>
+      <w:r>
+        <w:t>Mobile Number &amp; e-Mail ID</w:t>
+      </w:r>
+    </w:p>
+    <w:p>
+      <w:pPr>
+        <w:pStyle w:val="ListParagraph"/>
+        <w:numPr>
+          <w:ilvl w:val="0"/>
+          <w:numId w:val="36"/>
+        </w:numPr>
+      </w:pPr>
+      <w:r>
+        <w:t>Alternate Contact Number</w:t>
       </w:r>
     </w:p>
     <w:p>
@@ -1256,16 +1291,7 @@
         <w:pStyle w:val="Heading2"/>
       </w:pPr>
       <w:r>
-        <w:t>US-IT-018</w:t>
-      </w:r>
-      <w:r>
-        <w:t xml:space="preserve">: </w:t>
-      </w:r>
-      <w:r>
-        <w:t>Edit</w:t>
-      </w:r>
-      <w:r>
-        <w:t xml:space="preserve"> Vendor Contact</w:t>
+        <w:t>US-IT-018: Edit Vendor Contact</w:t>
       </w:r>
     </w:p>
     <w:p>
@@ -1288,13 +1314,7 @@
         <w:t>I want</w:t>
       </w:r>
       <w:r>
-        <w:t xml:space="preserve"> to </w:t>
-      </w:r>
-      <w:r>
-        <w:t>edit the details of the</w:t>
-      </w:r>
-      <w:r>
-        <w:t xml:space="preserve"> contact person </w:t>
+        <w:t xml:space="preserve"> to edit the details of the contact person </w:t>
       </w:r>
       <w:r>
         <w:rPr>
@@ -1303,13 +1323,7 @@
         <w:t>so that</w:t>
       </w:r>
       <w:r>
-        <w:t xml:space="preserve"> I </w:t>
-      </w:r>
-      <w:r>
-        <w:t>can make changes or effect corrections</w:t>
-      </w:r>
-      <w:r>
-        <w:t>.</w:t>
+        <w:t xml:space="preserve"> I can make changes or effect corrections.</w:t>
       </w:r>
     </w:p>
     <w:p>
@@ -1317,16 +1331,7 @@
         <w:pStyle w:val="Heading2"/>
       </w:pPr>
       <w:r>
-        <w:t>US-IT-019</w:t>
-      </w:r>
-      <w:r>
-        <w:t xml:space="preserve">: </w:t>
-      </w:r>
-      <w:r>
-        <w:t xml:space="preserve">Remove / Deactivate </w:t>
-      </w:r>
-      <w:r>
-        <w:t>Vendor Contact</w:t>
+        <w:t>US-IT-019: Remove / Deactivate Vendor Contact</w:t>
       </w:r>
     </w:p>
     <w:p>
@@ -1349,10 +1354,7 @@
         <w:t>I want</w:t>
       </w:r>
       <w:r>
-        <w:t xml:space="preserve"> to </w:t>
-      </w:r>
-      <w:r>
-        <w:t xml:space="preserve">deactivate a vendor contact who is no longer with that particular vendor </w:t>
+        <w:t xml:space="preserve"> to deactivate a vendor contact who is no longer with that particular vendor </w:t>
       </w:r>
       <w:r>
         <w:rPr>
@@ -1361,13 +1363,7 @@
         <w:t>so that</w:t>
       </w:r>
       <w:r>
-        <w:t xml:space="preserve"> I </w:t>
-      </w:r>
-      <w:r>
-        <w:t>do not contact that person by mistake</w:t>
-      </w:r>
-      <w:r>
-        <w:t>.</w:t>
+        <w:t xml:space="preserve"> I do not contact that person by mistake.</w:t>
       </w:r>
     </w:p>
     <w:p>
@@ -1474,6 +1470,9 @@
       <w:r>
         <w:t>Item</w:t>
       </w:r>
+      <w:r>
+        <w:t xml:space="preserve"> </w:t>
+      </w:r>
     </w:p>
     <w:p>
       <w:pPr>
@@ -1486,6 +1485,759 @@
       <w:r>
         <w:t>Category of the Item</w:t>
       </w:r>
+      <w:r>
+        <w:t xml:space="preserve"> </w:t>
+      </w:r>
+    </w:p>
+    <w:p>
+      <w:pPr>
+        <w:pStyle w:val="ListParagraph"/>
+        <w:numPr>
+          <w:ilvl w:val="1"/>
+          <w:numId w:val="33"/>
+        </w:numPr>
+      </w:pPr>
+      <w:r>
+        <w:t xml:space="preserve">Accessories </w:t>
+      </w:r>
+    </w:p>
+    <w:p>
+      <w:pPr>
+        <w:pStyle w:val="ListParagraph"/>
+        <w:numPr>
+          <w:ilvl w:val="1"/>
+          <w:numId w:val="33"/>
+        </w:numPr>
+      </w:pPr>
+      <w:r>
+        <w:t xml:space="preserve">Components </w:t>
+      </w:r>
+    </w:p>
+    <w:p>
+      <w:pPr>
+        <w:pStyle w:val="ListParagraph"/>
+        <w:numPr>
+          <w:ilvl w:val="1"/>
+          <w:numId w:val="33"/>
+        </w:numPr>
+      </w:pPr>
+      <w:r>
+        <w:t xml:space="preserve">Cartridges </w:t>
+      </w:r>
+    </w:p>
+    <w:p>
+      <w:pPr>
+        <w:pStyle w:val="ListParagraph"/>
+        <w:numPr>
+          <w:ilvl w:val="1"/>
+          <w:numId w:val="33"/>
+        </w:numPr>
+      </w:pPr>
+      <w:r>
+        <w:t xml:space="preserve">Consumables </w:t>
+      </w:r>
+    </w:p>
+    <w:p>
+      <w:pPr>
+        <w:pStyle w:val="ListParagraph"/>
+        <w:numPr>
+          <w:ilvl w:val="1"/>
+          <w:numId w:val="33"/>
+        </w:numPr>
+      </w:pPr>
+      <w:r>
+        <w:t xml:space="preserve">Network </w:t>
+      </w:r>
+    </w:p>
+    <w:p>
+      <w:pPr>
+        <w:pStyle w:val="ListParagraph"/>
+        <w:numPr>
+          <w:ilvl w:val="1"/>
+          <w:numId w:val="33"/>
+        </w:numPr>
+      </w:pPr>
+      <w:r>
+        <w:t>Miscellaneous</w:t>
+      </w:r>
+    </w:p>
+    <w:p>
+      <w:r>
+        <w:t>The item code shall be generated in different number series according to the category of the item.</w:t>
+      </w:r>
+    </w:p>
+    <w:p>
+      <w:pPr>
+        <w:pStyle w:val="Heading2"/>
+      </w:pPr>
+      <w:r>
+        <w:t>U</w:t>
+      </w:r>
+      <w:r>
+        <w:t>S-IT-02</w:t>
+      </w:r>
+      <w:r>
+        <w:t xml:space="preserve">2: Edit </w:t>
+      </w:r>
+      <w:r>
+        <w:t>Item</w:t>
+      </w:r>
+      <w:r>
+        <w:t xml:space="preserve"> Details</w:t>
+      </w:r>
+    </w:p>
+    <w:p>
+      <w:pPr>
+        <w:pStyle w:val="UserStory"/>
+      </w:pPr>
+      <w:r>
+        <w:rPr>
+          <w:b/>
+        </w:rPr>
+        <w:t xml:space="preserve">As </w:t>
+      </w:r>
+      <w:r>
+        <w:rPr>
+          <w:b/>
+        </w:rPr>
+        <w:t xml:space="preserve">a </w:t>
+      </w:r>
+      <w:r>
+        <w:t>stores in-charge</w:t>
+      </w:r>
+      <w:r>
+        <w:t xml:space="preserve"> </w:t>
+      </w:r>
+      <w:r>
+        <w:rPr>
+          <w:b/>
+        </w:rPr>
+        <w:t>I want</w:t>
+      </w:r>
+      <w:r>
+        <w:t xml:space="preserve"> to edit the </w:t>
+      </w:r>
+      <w:r>
+        <w:t>item</w:t>
+      </w:r>
+      <w:r>
+        <w:t xml:space="preserve"> </w:t>
+      </w:r>
+      <w:r>
+        <w:rPr>
+          <w:b/>
+        </w:rPr>
+        <w:t>so that</w:t>
+      </w:r>
+      <w:r>
+        <w:t xml:space="preserve"> I can make the </w:t>
+      </w:r>
+      <w:r>
+        <w:t>correction to the name</w:t>
+      </w:r>
+      <w:r>
+        <w:t>.</w:t>
+      </w:r>
+    </w:p>
+    <w:p>
+      <w:r>
+        <w:t>Note: Category, once selected, cannot be changed.</w:t>
+      </w:r>
+    </w:p>
+    <w:p>
+      <w:pPr>
+        <w:pStyle w:val="Heading2"/>
+        <w:tabs>
+          <w:tab w:val="left" w:pos="3765"/>
+        </w:tabs>
+      </w:pPr>
+      <w:r>
+        <w:t>US-IT-02</w:t>
+      </w:r>
+      <w:r>
+        <w:t xml:space="preserve">3: Filter </w:t>
+      </w:r>
+      <w:r>
+        <w:t>Item List</w:t>
+      </w:r>
+      <w:r>
+        <w:tab/>
+      </w:r>
+    </w:p>
+    <w:p>
+      <w:pPr>
+        <w:pStyle w:val="UserStory"/>
+      </w:pPr>
+      <w:r>
+        <w:rPr>
+          <w:b/>
+        </w:rPr>
+        <w:t xml:space="preserve">As </w:t>
+      </w:r>
+      <w:r>
+        <w:rPr>
+          <w:b/>
+        </w:rPr>
+        <w:t xml:space="preserve">a </w:t>
+      </w:r>
+      <w:r>
+        <w:t>stores in-charge</w:t>
+      </w:r>
+      <w:r>
+        <w:t xml:space="preserve"> </w:t>
+      </w:r>
+      <w:r>
+        <w:rPr>
+          <w:b/>
+        </w:rPr>
+        <w:t>I want</w:t>
+      </w:r>
+      <w:r>
+        <w:t xml:space="preserve"> to filter the list of </w:t>
+      </w:r>
+      <w:r>
+        <w:t>items</w:t>
+      </w:r>
+      <w:r>
+        <w:t xml:space="preserve"> based on category </w:t>
+      </w:r>
+      <w:r>
+        <w:rPr>
+          <w:b/>
+        </w:rPr>
+        <w:t>so that</w:t>
+      </w:r>
+      <w:r>
+        <w:t xml:space="preserve"> I can limit the entries that I have to browse through.</w:t>
+      </w:r>
+    </w:p>
+    <w:p>
+      <w:pPr>
+        <w:pStyle w:val="Heading2"/>
+        <w:tabs>
+          <w:tab w:val="left" w:pos="3765"/>
+        </w:tabs>
+      </w:pPr>
+      <w:r>
+        <w:t>US-IT-02</w:t>
+      </w:r>
+      <w:r>
+        <w:t xml:space="preserve">4: Search </w:t>
+      </w:r>
+      <w:r>
+        <w:t>Item</w:t>
+      </w:r>
+      <w:r>
+        <w:tab/>
+      </w:r>
+    </w:p>
+    <w:p>
+      <w:pPr>
+        <w:pStyle w:val="UserStory"/>
+      </w:pPr>
+      <w:r>
+        <w:rPr>
+          <w:b/>
+        </w:rPr>
+        <w:t xml:space="preserve">As </w:t>
+      </w:r>
+      <w:r>
+        <w:rPr>
+          <w:b/>
+        </w:rPr>
+        <w:t xml:space="preserve">a </w:t>
+      </w:r>
+      <w:r>
+        <w:t>stores in-charge</w:t>
+      </w:r>
+      <w:r>
+        <w:t xml:space="preserve"> </w:t>
+      </w:r>
+      <w:r>
+        <w:rPr>
+          <w:b/>
+        </w:rPr>
+        <w:t>I want</w:t>
+      </w:r>
+      <w:r>
+        <w:t xml:space="preserve"> to search a specific </w:t>
+      </w:r>
+      <w:r>
+        <w:t>item</w:t>
+      </w:r>
+      <w:r>
+        <w:t xml:space="preserve"> record by </w:t>
+      </w:r>
+      <w:r>
+        <w:t xml:space="preserve">item name </w:t>
+      </w:r>
+      <w:r>
+        <w:t xml:space="preserve">(wild card search) </w:t>
+      </w:r>
+      <w:r>
+        <w:rPr>
+          <w:b/>
+        </w:rPr>
+        <w:t>so that</w:t>
+      </w:r>
+      <w:r>
+        <w:t xml:space="preserve"> I can get to that record.</w:t>
+      </w:r>
+    </w:p>
+    <w:p>
+      <w:pPr>
+        <w:pStyle w:val="Heading2"/>
+        <w:tabs>
+          <w:tab w:val="left" w:pos="3765"/>
+        </w:tabs>
+      </w:pPr>
+      <w:r>
+        <w:t>US-IT-02</w:t>
+      </w:r>
+      <w:r>
+        <w:t xml:space="preserve">5: Deactivate </w:t>
+      </w:r>
+      <w:r>
+        <w:t>Item</w:t>
+      </w:r>
+      <w:r>
+        <w:tab/>
+      </w:r>
+    </w:p>
+    <w:p>
+      <w:pPr>
+        <w:pStyle w:val="UserStory"/>
+      </w:pPr>
+      <w:r>
+        <w:rPr>
+          <w:b/>
+        </w:rPr>
+        <w:t xml:space="preserve">As </w:t>
+      </w:r>
+      <w:r>
+        <w:rPr>
+          <w:b/>
+        </w:rPr>
+        <w:t xml:space="preserve">a </w:t>
+      </w:r>
+      <w:r>
+        <w:t>stores in-charge</w:t>
+      </w:r>
+      <w:r>
+        <w:t xml:space="preserve"> </w:t>
+      </w:r>
+      <w:r>
+        <w:rPr>
+          <w:b/>
+        </w:rPr>
+        <w:t>I want</w:t>
+      </w:r>
+      <w:r>
+        <w:t xml:space="preserve"> to deactivate a specific </w:t>
+      </w:r>
+      <w:r>
+        <w:t>item</w:t>
+      </w:r>
+      <w:r>
+        <w:t xml:space="preserve"> if </w:t>
+      </w:r>
+      <w:r>
+        <w:t>it is no longer maintained in stock</w:t>
+      </w:r>
+      <w:r>
+        <w:t xml:space="preserve"> </w:t>
+      </w:r>
+      <w:r>
+        <w:rPr>
+          <w:b/>
+        </w:rPr>
+        <w:t>so that</w:t>
+      </w:r>
+      <w:r>
+        <w:t xml:space="preserve"> the </w:t>
+      </w:r>
+      <w:r>
+        <w:t>item</w:t>
+      </w:r>
+      <w:r>
+        <w:t xml:space="preserve"> record can be removed from the list.</w:t>
+      </w:r>
+    </w:p>
+    <w:p>
+      <w:pPr>
+        <w:pStyle w:val="Heading2"/>
+        <w:tabs>
+          <w:tab w:val="left" w:pos="3765"/>
+        </w:tabs>
+      </w:pPr>
+      <w:r>
+        <w:t>US-IT-026: Issue Item</w:t>
+      </w:r>
+      <w:r>
+        <w:tab/>
+      </w:r>
+    </w:p>
+    <w:p>
+      <w:pPr>
+        <w:pStyle w:val="UserStory"/>
+      </w:pPr>
+      <w:r>
+        <w:rPr>
+          <w:b/>
+        </w:rPr>
+        <w:t xml:space="preserve">As a </w:t>
+      </w:r>
+      <w:r>
+        <w:t>stores in-charge</w:t>
+      </w:r>
+      <w:r>
+        <w:t xml:space="preserve"> </w:t>
+      </w:r>
+      <w:r>
+        <w:rPr>
+          <w:b/>
+        </w:rPr>
+        <w:t>I want</w:t>
+      </w:r>
+      <w:r>
+        <w:t xml:space="preserve"> to issue an item to a specific user </w:t>
+      </w:r>
+      <w:r>
+        <w:rPr>
+          <w:b/>
+        </w:rPr>
+        <w:t>so that</w:t>
+      </w:r>
+      <w:r>
+        <w:t xml:space="preserve"> the item stock can be reduced.</w:t>
+      </w:r>
+    </w:p>
+    <w:p>
+      <w:r>
+        <w:t>Note: Each trust has to maintain its stock and the item can be issued to a user only if stock is available in the trust that he belongs to.</w:t>
+      </w:r>
+    </w:p>
+    <w:p>
+      <w:pPr>
+        <w:pStyle w:val="Heading2"/>
+        <w:tabs>
+          <w:tab w:val="left" w:pos="3765"/>
+        </w:tabs>
+      </w:pPr>
+      <w:r>
+        <w:lastRenderedPageBreak/>
+        <w:t>US-IT-027: Receive Item</w:t>
+      </w:r>
+      <w:r>
+        <w:tab/>
+      </w:r>
+    </w:p>
+    <w:p>
+      <w:pPr>
+        <w:pStyle w:val="UserStory"/>
+      </w:pPr>
+      <w:r>
+        <w:rPr>
+          <w:b/>
+        </w:rPr>
+        <w:t xml:space="preserve">As a </w:t>
+      </w:r>
+      <w:r>
+        <w:t>stores in-charge</w:t>
+      </w:r>
+      <w:r>
+        <w:t xml:space="preserve"> </w:t>
+      </w:r>
+      <w:r>
+        <w:rPr>
+          <w:b/>
+        </w:rPr>
+        <w:t>I want</w:t>
+      </w:r>
+      <w:r>
+        <w:t xml:space="preserve"> to </w:t>
+      </w:r>
+      <w:r>
+        <w:t>receive</w:t>
+      </w:r>
+      <w:r>
+        <w:t xml:space="preserve"> an item </w:t>
+      </w:r>
+      <w:r>
+        <w:t xml:space="preserve">from the vendor </w:t>
+      </w:r>
+      <w:r>
+        <w:rPr>
+          <w:b/>
+        </w:rPr>
+        <w:t>so that</w:t>
+      </w:r>
+      <w:r>
+        <w:t xml:space="preserve"> the item stock can be </w:t>
+      </w:r>
+      <w:r>
+        <w:t>increased</w:t>
+      </w:r>
+      <w:r>
+        <w:t>.</w:t>
+      </w:r>
+    </w:p>
+    <w:p>
+      <w:r>
+        <w:t xml:space="preserve">Each trust has to maintain its stock and the item can be </w:t>
+      </w:r>
+      <w:r>
+        <w:t>received</w:t>
+      </w:r>
+      <w:r>
+        <w:t xml:space="preserve"> </w:t>
+      </w:r>
+      <w:r>
+        <w:t>into the specific trust for which it is procured</w:t>
+      </w:r>
+      <w:r>
+        <w:t>.</w:t>
+      </w:r>
+      <w:r>
+        <w:t xml:space="preserve"> The cost of the item is captured and the stock value is increased accordingly through weighted average. For example, if there are m numbers of an item in stock procured earlier at the cost x and then another n numbers of the same item are added to the stock, but procured at cost y, then the stock rate is adjusted as (mx + ny) / (m + n) and it is at this rate the items will be issued to the users.</w:t>
+      </w:r>
+    </w:p>
+    <w:p>
+      <w:pPr>
+        <w:pStyle w:val="Heading2"/>
+        <w:tabs>
+          <w:tab w:val="left" w:pos="3765"/>
+        </w:tabs>
+      </w:pPr>
+      <w:r>
+        <w:t>US-IT-028: Handle Item Returns</w:t>
+      </w:r>
+    </w:p>
+    <w:p>
+      <w:pPr>
+        <w:pStyle w:val="UserStory"/>
+      </w:pPr>
+      <w:r>
+        <w:rPr>
+          <w:b/>
+        </w:rPr>
+        <w:t xml:space="preserve">As a </w:t>
+      </w:r>
+      <w:r>
+        <w:t>stores in-charge</w:t>
+      </w:r>
+      <w:r>
+        <w:t xml:space="preserve"> </w:t>
+      </w:r>
+      <w:r>
+        <w:rPr>
+          <w:b/>
+        </w:rPr>
+        <w:t>I want</w:t>
+      </w:r>
+      <w:r>
+        <w:t xml:space="preserve"> to receive the items returned by the user and take it into old item stock </w:t>
+      </w:r>
+      <w:r>
+        <w:rPr>
+          <w:b/>
+        </w:rPr>
+        <w:t>so that</w:t>
+      </w:r>
+      <w:r>
+        <w:t xml:space="preserve"> I have a track of all such items in stock.</w:t>
+      </w:r>
+    </w:p>
+    <w:p>
+      <w:pPr>
+        <w:pStyle w:val="Heading2"/>
+      </w:pPr>
+      <w:r>
+        <w:t>US-IT-029: Display Item Stock</w:t>
+      </w:r>
+    </w:p>
+    <w:p>
+      <w:pPr>
+        <w:pStyle w:val="UserStory"/>
+      </w:pPr>
+      <w:r>
+        <w:rPr>
+          <w:b/>
+        </w:rPr>
+        <w:t xml:space="preserve">As a </w:t>
+      </w:r>
+      <w:r>
+        <w:t>stores in-charge</w:t>
+      </w:r>
+      <w:r>
+        <w:t xml:space="preserve"> </w:t>
+      </w:r>
+      <w:r>
+        <w:rPr>
+          <w:b/>
+        </w:rPr>
+        <w:t>I want</w:t>
+      </w:r>
+      <w:r>
+        <w:t xml:space="preserve"> to see the stock of various item variants of a particular item </w:t>
+      </w:r>
+      <w:r>
+        <w:rPr>
+          <w:b/>
+        </w:rPr>
+        <w:t>so that</w:t>
+      </w:r>
+      <w:r>
+        <w:t xml:space="preserve"> I know the stock position.</w:t>
+      </w:r>
+    </w:p>
+    <w:p>
+      <w:r>
+        <w:t>The following information are displayed:</w:t>
+      </w:r>
+    </w:p>
+    <w:p>
+      <w:pPr>
+        <w:pStyle w:val="ListParagraph"/>
+        <w:numPr>
+          <w:ilvl w:val="0"/>
+          <w:numId w:val="35"/>
+        </w:numPr>
+      </w:pPr>
+      <w:r>
+        <w:t>Item code, Item Name</w:t>
+      </w:r>
+    </w:p>
+    <w:p>
+      <w:pPr>
+        <w:pStyle w:val="ListParagraph"/>
+        <w:numPr>
+          <w:ilvl w:val="0"/>
+          <w:numId w:val="35"/>
+        </w:numPr>
+      </w:pPr>
+      <w:r>
+        <w:t>Specification</w:t>
+      </w:r>
+    </w:p>
+    <w:p>
+      <w:pPr>
+        <w:pStyle w:val="ListParagraph"/>
+        <w:numPr>
+          <w:ilvl w:val="0"/>
+          <w:numId w:val="35"/>
+        </w:numPr>
+      </w:pPr>
+      <w:r>
+        <w:t>Whether it is a new item or used item</w:t>
+      </w:r>
+    </w:p>
+    <w:p>
+      <w:pPr>
+        <w:pStyle w:val="ListParagraph"/>
+        <w:numPr>
+          <w:ilvl w:val="0"/>
+          <w:numId w:val="35"/>
+        </w:numPr>
+      </w:pPr>
+      <w:r>
+        <w:t>Quantity in stock and Rate</w:t>
+      </w:r>
+    </w:p>
+    <w:p/>
+    <w:p/>
+    <w:p>
+      <w:pPr>
+        <w:pStyle w:val="Heading1"/>
+      </w:pPr>
+      <w:r>
+        <w:lastRenderedPageBreak/>
+        <w:t>Manage Applications</w:t>
+      </w:r>
+    </w:p>
+    <w:p>
+      <w:pPr>
+        <w:pStyle w:val="Heading2"/>
+      </w:pPr>
+      <w:r>
+        <w:t>US-IT-0</w:t>
+      </w:r>
+      <w:r>
+        <w:t>3</w:t>
+      </w:r>
+      <w:r>
+        <w:t xml:space="preserve">1: </w:t>
+      </w:r>
+      <w:r>
+        <w:t>View Application List</w:t>
+      </w:r>
+    </w:p>
+    <w:p>
+      <w:pPr>
+        <w:pStyle w:val="UserStory"/>
+      </w:pPr>
+      <w:r>
+        <w:rPr>
+          <w:b/>
+        </w:rPr>
+        <w:t>As a</w:t>
+      </w:r>
+      <w:r>
+        <w:rPr>
+          <w:b/>
+        </w:rPr>
+        <w:t>n</w:t>
+      </w:r>
+      <w:r>
+        <w:rPr>
+          <w:b/>
+        </w:rPr>
+        <w:t xml:space="preserve"> </w:t>
+      </w:r>
+      <w:r>
+        <w:t xml:space="preserve">administrator </w:t>
+      </w:r>
+      <w:r>
+        <w:rPr>
+          <w:b/>
+        </w:rPr>
+        <w:t>I want</w:t>
+      </w:r>
+      <w:r>
+        <w:t xml:space="preserve"> to </w:t>
+      </w:r>
+      <w:r>
+        <w:t>see the list of applications</w:t>
+      </w:r>
+      <w:r>
+        <w:t xml:space="preserve"> </w:t>
+      </w:r>
+      <w:r>
+        <w:rPr>
+          <w:b/>
+        </w:rPr>
+        <w:t>so that</w:t>
+      </w:r>
+      <w:r>
+        <w:rPr>
+          <w:b/>
+        </w:rPr>
+        <w:t xml:space="preserve"> </w:t>
+      </w:r>
+      <w:r>
+        <w:t>I can</w:t>
+      </w:r>
+      <w:r>
+        <w:t xml:space="preserve"> further work on access</w:t>
+      </w:r>
+      <w:r>
+        <w:t>.</w:t>
+      </w:r>
+    </w:p>
+    <w:p>
+      <w:r>
+        <w:t>The following details are captured for the item:</w:t>
+      </w:r>
     </w:p>
     <w:p>
       <w:pPr>
@@ -1496,10 +2248,10 @@
         </w:numPr>
       </w:pPr>
       <w:r>
-        <w:t>Specification</w:t>
-      </w:r>
-      <w:r>
-        <w:t xml:space="preserve"> of the Item</w:t>
+        <w:t xml:space="preserve">Name of the </w:t>
+      </w:r>
+      <w:r>
+        <w:t>application</w:t>
       </w:r>
     </w:p>
     <w:p>
@@ -1511,699 +2263,7 @@
         </w:numPr>
       </w:pPr>
       <w:r>
-        <w:t>Whether it is an SKU or not</w:t>
-      </w:r>
-    </w:p>
-    <w:p>
-      <w:pPr>
-        <w:pStyle w:val="Heading2"/>
-      </w:pPr>
-      <w:r>
-        <w:t>U</w:t>
-      </w:r>
-      <w:r>
-        <w:t>S-IT-02</w:t>
-      </w:r>
-      <w:r>
-        <w:t xml:space="preserve">2: Edit </w:t>
-      </w:r>
-      <w:r>
-        <w:t>Item</w:t>
-      </w:r>
-      <w:r>
-        <w:t xml:space="preserve"> Details</w:t>
-      </w:r>
-    </w:p>
-    <w:p>
-      <w:pPr>
-        <w:pStyle w:val="UserStory"/>
-      </w:pPr>
-      <w:r>
-        <w:rPr>
-          <w:b/>
-        </w:rPr>
-        <w:t xml:space="preserve">As </w:t>
-      </w:r>
-      <w:r>
-        <w:rPr>
-          <w:b/>
-        </w:rPr>
-        <w:t xml:space="preserve">a </w:t>
-      </w:r>
-      <w:r>
-        <w:t>stores in-charge</w:t>
-      </w:r>
-      <w:r>
-        <w:t xml:space="preserve"> </w:t>
-      </w:r>
-      <w:r>
-        <w:rPr>
-          <w:b/>
-        </w:rPr>
-        <w:t>I want</w:t>
-      </w:r>
-      <w:r>
-        <w:t xml:space="preserve"> to edit the </w:t>
-      </w:r>
-      <w:r>
-        <w:t>item</w:t>
-      </w:r>
-      <w:r>
-        <w:t xml:space="preserve"> details </w:t>
-      </w:r>
-      <w:r>
-        <w:rPr>
-          <w:b/>
-        </w:rPr>
-        <w:t>so that</w:t>
-      </w:r>
-      <w:r>
-        <w:t xml:space="preserve"> I can make the changes or correct the errors.</w:t>
-      </w:r>
-    </w:p>
-    <w:p>
-      <w:pPr>
-        <w:pStyle w:val="Heading2"/>
-        <w:tabs>
-          <w:tab w:val="left" w:pos="3765"/>
-        </w:tabs>
-      </w:pPr>
-      <w:r>
-        <w:t>US-IT-02</w:t>
-      </w:r>
-      <w:r>
-        <w:t xml:space="preserve">3: Filter </w:t>
-      </w:r>
-      <w:r>
-        <w:t>Item List</w:t>
-      </w:r>
-      <w:r>
-        <w:tab/>
-      </w:r>
-    </w:p>
-    <w:p>
-      <w:pPr>
-        <w:pStyle w:val="UserStory"/>
-      </w:pPr>
-      <w:r>
-        <w:rPr>
-          <w:b/>
-        </w:rPr>
-        <w:t xml:space="preserve">As </w:t>
-      </w:r>
-      <w:r>
-        <w:rPr>
-          <w:b/>
-        </w:rPr>
-        <w:t xml:space="preserve">a </w:t>
-      </w:r>
-      <w:r>
-        <w:t>stores in-charge</w:t>
-      </w:r>
-      <w:r>
-        <w:t xml:space="preserve"> </w:t>
-      </w:r>
-      <w:r>
-        <w:rPr>
-          <w:b/>
-        </w:rPr>
-        <w:t>I want</w:t>
-      </w:r>
-      <w:r>
-        <w:t xml:space="preserve"> to filter the list of </w:t>
-      </w:r>
-      <w:r>
-        <w:t>items</w:t>
-      </w:r>
-      <w:r>
-        <w:t xml:space="preserve"> based on category </w:t>
-      </w:r>
-      <w:r>
-        <w:rPr>
-          <w:b/>
-        </w:rPr>
-        <w:t>so that</w:t>
-      </w:r>
-      <w:r>
-        <w:t xml:space="preserve"> I can limit the entries that I have to browse through.</w:t>
-      </w:r>
-    </w:p>
-    <w:p>
-      <w:pPr>
-        <w:pStyle w:val="Heading2"/>
-        <w:tabs>
-          <w:tab w:val="left" w:pos="3765"/>
-        </w:tabs>
-      </w:pPr>
-      <w:r>
-        <w:t>US-IT-02</w:t>
-      </w:r>
-      <w:r>
-        <w:t xml:space="preserve">4: Search </w:t>
-      </w:r>
-      <w:r>
-        <w:t>Item</w:t>
-      </w:r>
-      <w:r>
-        <w:tab/>
-      </w:r>
-    </w:p>
-    <w:p>
-      <w:pPr>
-        <w:pStyle w:val="UserStory"/>
-      </w:pPr>
-      <w:r>
-        <w:rPr>
-          <w:b/>
-        </w:rPr>
-        <w:t xml:space="preserve">As </w:t>
-      </w:r>
-      <w:r>
-        <w:rPr>
-          <w:b/>
-        </w:rPr>
-        <w:t xml:space="preserve">a </w:t>
-      </w:r>
-      <w:r>
-        <w:t>stores in-charge</w:t>
-      </w:r>
-      <w:r>
-        <w:t xml:space="preserve"> </w:t>
-      </w:r>
-      <w:r>
-        <w:rPr>
-          <w:b/>
-        </w:rPr>
-        <w:t>I want</w:t>
-      </w:r>
-      <w:r>
-        <w:t xml:space="preserve"> to search a specific </w:t>
-      </w:r>
-      <w:r>
-        <w:t>item</w:t>
-      </w:r>
-      <w:r>
-        <w:t xml:space="preserve"> record by </w:t>
-      </w:r>
-      <w:r>
-        <w:t xml:space="preserve">item name or specification </w:t>
-      </w:r>
-      <w:r>
-        <w:t xml:space="preserve">(wild card search) </w:t>
-      </w:r>
-      <w:r>
-        <w:rPr>
-          <w:b/>
-        </w:rPr>
-        <w:t>so that</w:t>
-      </w:r>
-      <w:r>
-        <w:t xml:space="preserve"> I can get to that record.</w:t>
-      </w:r>
-    </w:p>
-    <w:p>
-      <w:pPr>
-        <w:pStyle w:val="Heading2"/>
-        <w:tabs>
-          <w:tab w:val="left" w:pos="3765"/>
-        </w:tabs>
-      </w:pPr>
-      <w:r>
-        <w:t>US-IT-02</w:t>
-      </w:r>
-      <w:r>
-        <w:t xml:space="preserve">5: Deactivate </w:t>
-      </w:r>
-      <w:r>
-        <w:t>Item</w:t>
-      </w:r>
-      <w:r>
-        <w:tab/>
-      </w:r>
-    </w:p>
-    <w:p>
-      <w:pPr>
-        <w:pStyle w:val="UserStory"/>
-      </w:pPr>
-      <w:r>
-        <w:rPr>
-          <w:b/>
-        </w:rPr>
-        <w:t xml:space="preserve">As </w:t>
-      </w:r>
-      <w:r>
-        <w:rPr>
-          <w:b/>
-        </w:rPr>
-        <w:t xml:space="preserve">a </w:t>
-      </w:r>
-      <w:r>
-        <w:t>stores in-charge</w:t>
-      </w:r>
-      <w:r>
-        <w:t xml:space="preserve"> </w:t>
-      </w:r>
-      <w:r>
-        <w:rPr>
-          <w:b/>
-        </w:rPr>
-        <w:t>I want</w:t>
-      </w:r>
-      <w:r>
-        <w:t xml:space="preserve"> to deactivate a specific </w:t>
-      </w:r>
-      <w:r>
-        <w:t>item</w:t>
-      </w:r>
-      <w:r>
-        <w:t xml:space="preserve"> if </w:t>
-      </w:r>
-      <w:r>
-        <w:t>it is no longer maintained in stock</w:t>
-      </w:r>
-      <w:r>
-        <w:t xml:space="preserve"> </w:t>
-      </w:r>
-      <w:r>
-        <w:rPr>
-          <w:b/>
-        </w:rPr>
-        <w:t>so that</w:t>
-      </w:r>
-      <w:r>
-        <w:t xml:space="preserve"> the </w:t>
-      </w:r>
-      <w:r>
-        <w:t>item</w:t>
-      </w:r>
-      <w:r>
-        <w:t xml:space="preserve"> record can be removed from the list.</w:t>
-      </w:r>
-    </w:p>
-    <w:p>
-      <w:pPr>
-        <w:pStyle w:val="Heading2"/>
-        <w:tabs>
-          <w:tab w:val="left" w:pos="3765"/>
-        </w:tabs>
-      </w:pPr>
-      <w:r>
-        <w:t>US-IT-026: Issue Item</w:t>
-      </w:r>
-      <w:r>
-        <w:tab/>
-      </w:r>
-    </w:p>
-    <w:p>
-      <w:pPr>
-        <w:pStyle w:val="UserStory"/>
-      </w:pPr>
-      <w:r>
-        <w:rPr>
-          <w:b/>
-        </w:rPr>
-        <w:t xml:space="preserve">As a </w:t>
-      </w:r>
-      <w:r>
-        <w:t>stores in-charge</w:t>
-      </w:r>
-      <w:r>
-        <w:t xml:space="preserve"> </w:t>
-      </w:r>
-      <w:r>
-        <w:rPr>
-          <w:b/>
-        </w:rPr>
-        <w:t>I want</w:t>
-      </w:r>
-      <w:r>
-        <w:t xml:space="preserve"> to issue an item to a specific user </w:t>
-      </w:r>
-      <w:r>
-        <w:rPr>
-          <w:b/>
-        </w:rPr>
-        <w:t>so that</w:t>
-      </w:r>
-      <w:r>
-        <w:t xml:space="preserve"> the item stock can be reduced.</w:t>
-      </w:r>
-    </w:p>
-    <w:p>
-      <w:r>
-        <w:t>Note: Each trust has to maintain its stock and the item can be issued to a user only if stock is available in the trust that he belongs to.</w:t>
-      </w:r>
-    </w:p>
-    <w:p>
-      <w:pPr>
-        <w:pStyle w:val="Heading2"/>
-        <w:tabs>
-          <w:tab w:val="left" w:pos="3765"/>
-        </w:tabs>
-      </w:pPr>
-      <w:r>
-        <w:t>US-IT-027: Receive Item</w:t>
-      </w:r>
-      <w:r>
-        <w:tab/>
-      </w:r>
-    </w:p>
-    <w:p>
-      <w:pPr>
-        <w:pStyle w:val="UserStory"/>
-      </w:pPr>
-      <w:r>
-        <w:rPr>
-          <w:b/>
-        </w:rPr>
-        <w:t xml:space="preserve">As a </w:t>
-      </w:r>
-      <w:r>
-        <w:t>stores in-charge</w:t>
-      </w:r>
-      <w:r>
-        <w:t xml:space="preserve"> </w:t>
-      </w:r>
-      <w:r>
-        <w:rPr>
-          <w:b/>
-        </w:rPr>
-        <w:t>I want</w:t>
-      </w:r>
-      <w:r>
-        <w:t xml:space="preserve"> to </w:t>
-      </w:r>
-      <w:r>
-        <w:t>receive</w:t>
-      </w:r>
-      <w:r>
-        <w:t xml:space="preserve"> an item </w:t>
-      </w:r>
-      <w:r>
-        <w:t xml:space="preserve">from the vendor </w:t>
-      </w:r>
-      <w:r>
-        <w:rPr>
-          <w:b/>
-        </w:rPr>
-        <w:t>so that</w:t>
-      </w:r>
-      <w:r>
-        <w:t xml:space="preserve"> the item stock can be </w:t>
-      </w:r>
-      <w:r>
-        <w:t>increased</w:t>
-      </w:r>
-      <w:r>
-        <w:t>.</w:t>
-      </w:r>
-    </w:p>
-    <w:p>
-      <w:r>
-        <w:t xml:space="preserve">Each trust has to maintain its stock and the item can be </w:t>
-      </w:r>
-      <w:r>
-        <w:t>received</w:t>
-      </w:r>
-      <w:r>
-        <w:t xml:space="preserve"> </w:t>
-      </w:r>
-      <w:r>
-        <w:t>into the specific trust for which it is procured</w:t>
-      </w:r>
-      <w:r>
-        <w:t>.</w:t>
-      </w:r>
-      <w:r>
-        <w:t xml:space="preserve"> The cost of the item is captured and the stock value is increased accordingly through weighted average. For example, if there are m numbers of an item in stock procured earlier at the cost x and then another n numbers </w:t>
-      </w:r>
-      <w:r>
-        <w:lastRenderedPageBreak/>
-        <w:t>of the same item are added to the stock, but procured at cost y, then the stock rate is adjusted as (mx + ny) / (m + n) and it is at this rate the items will be issued to the users.</w:t>
-      </w:r>
-    </w:p>
-    <w:p>
-      <w:pPr>
-        <w:pStyle w:val="Heading2"/>
-        <w:tabs>
-          <w:tab w:val="left" w:pos="3765"/>
-        </w:tabs>
-      </w:pPr>
-      <w:r>
-        <w:t>US-IT-028: Handle Item Returns</w:t>
-      </w:r>
-    </w:p>
-    <w:p>
-      <w:pPr>
-        <w:pStyle w:val="UserStory"/>
-      </w:pPr>
-      <w:r>
-        <w:rPr>
-          <w:b/>
-        </w:rPr>
-        <w:t xml:space="preserve">As a </w:t>
-      </w:r>
-      <w:r>
-        <w:t>stores in-charge</w:t>
-      </w:r>
-      <w:r>
-        <w:t xml:space="preserve"> </w:t>
-      </w:r>
-      <w:r>
-        <w:rPr>
-          <w:b/>
-        </w:rPr>
-        <w:t>I want</w:t>
-      </w:r>
-      <w:r>
-        <w:t xml:space="preserve"> to </w:t>
-      </w:r>
-      <w:r>
-        <w:t>receive the items returned by the user and take it into old item stock</w:t>
-      </w:r>
-      <w:r>
-        <w:t xml:space="preserve"> </w:t>
-      </w:r>
-      <w:r>
-        <w:rPr>
-          <w:b/>
-        </w:rPr>
-        <w:t>so that</w:t>
-      </w:r>
-      <w:r>
-        <w:t xml:space="preserve"> </w:t>
-      </w:r>
-      <w:r>
-        <w:t>I have a track of all such items in stock</w:t>
-      </w:r>
-      <w:r>
-        <w:t>.</w:t>
-      </w:r>
-    </w:p>
-    <w:p>
-      <w:pPr>
-        <w:pStyle w:val="Heading2"/>
-      </w:pPr>
-      <w:r>
-        <w:t>US-IT-029: Display Item Stock</w:t>
-      </w:r>
-    </w:p>
-    <w:p>
-      <w:pPr>
-        <w:pStyle w:val="UserStory"/>
-      </w:pPr>
-      <w:r>
-        <w:rPr>
-          <w:b/>
-        </w:rPr>
-        <w:t xml:space="preserve">As a </w:t>
-      </w:r>
-      <w:r>
-        <w:t>stores in-charge</w:t>
-      </w:r>
-      <w:r>
-        <w:t xml:space="preserve"> </w:t>
-      </w:r>
-      <w:r>
-        <w:rPr>
-          <w:b/>
-        </w:rPr>
-        <w:t>I want</w:t>
-      </w:r>
-      <w:r>
-        <w:t xml:space="preserve"> to </w:t>
-      </w:r>
-      <w:r>
-        <w:t>see the stock</w:t>
-      </w:r>
-      <w:r>
-        <w:t xml:space="preserve"> </w:t>
-      </w:r>
-      <w:r>
-        <w:t xml:space="preserve">of various item variants of a particular item </w:t>
-      </w:r>
-      <w:r>
-        <w:rPr>
-          <w:b/>
-        </w:rPr>
-        <w:t>so that</w:t>
-      </w:r>
-      <w:r>
-        <w:t xml:space="preserve"> I </w:t>
-      </w:r>
-      <w:r>
-        <w:t>know the stock position</w:t>
-      </w:r>
-      <w:r>
-        <w:t>.</w:t>
-      </w:r>
-    </w:p>
-    <w:p>
-      <w:r>
-        <w:t>The following information are displayed:</w:t>
-      </w:r>
-    </w:p>
-    <w:p>
-      <w:pPr>
-        <w:pStyle w:val="ListParagraph"/>
-        <w:numPr>
-          <w:ilvl w:val="0"/>
-          <w:numId w:val="35"/>
-        </w:numPr>
-      </w:pPr>
-      <w:r>
-        <w:t>Item code, Item Name</w:t>
-      </w:r>
-    </w:p>
-    <w:p>
-      <w:pPr>
-        <w:pStyle w:val="ListParagraph"/>
-        <w:numPr>
-          <w:ilvl w:val="0"/>
-          <w:numId w:val="35"/>
-        </w:numPr>
-      </w:pPr>
-      <w:r>
-        <w:t>Specification</w:t>
-      </w:r>
-    </w:p>
-    <w:p>
-      <w:pPr>
-        <w:pStyle w:val="ListParagraph"/>
-        <w:numPr>
-          <w:ilvl w:val="0"/>
-          <w:numId w:val="35"/>
-        </w:numPr>
-      </w:pPr>
-      <w:r>
-        <w:t>Whether it is a new item or used item</w:t>
-      </w:r>
-    </w:p>
-    <w:p>
-      <w:pPr>
-        <w:pStyle w:val="ListParagraph"/>
-        <w:numPr>
-          <w:ilvl w:val="0"/>
-          <w:numId w:val="35"/>
-        </w:numPr>
-      </w:pPr>
-      <w:r>
-        <w:t>Quantity in stock and Rate</w:t>
-      </w:r>
-    </w:p>
-    <w:p/>
-    <w:p/>
-    <w:p>
-      <w:pPr>
-        <w:pStyle w:val="Heading1"/>
-      </w:pPr>
-      <w:r>
-        <w:lastRenderedPageBreak/>
-        <w:t>Manage Applications</w:t>
-      </w:r>
-    </w:p>
-    <w:p>
-      <w:pPr>
-        <w:pStyle w:val="Heading2"/>
-      </w:pPr>
-      <w:r>
-        <w:t>US-IT-0</w:t>
-      </w:r>
-      <w:r>
-        <w:t>3</w:t>
-      </w:r>
-      <w:r>
-        <w:t xml:space="preserve">1: </w:t>
-      </w:r>
-      <w:r>
-        <w:t>View Application List</w:t>
-      </w:r>
-    </w:p>
-    <w:p>
-      <w:pPr>
-        <w:pStyle w:val="UserStory"/>
-      </w:pPr>
-      <w:r>
-        <w:rPr>
-          <w:b/>
-        </w:rPr>
-        <w:t>As a</w:t>
-      </w:r>
-      <w:r>
-        <w:rPr>
-          <w:b/>
-        </w:rPr>
-        <w:t>n</w:t>
-      </w:r>
-      <w:r>
-        <w:rPr>
-          <w:b/>
-        </w:rPr>
-        <w:t xml:space="preserve"> </w:t>
-      </w:r>
-      <w:r>
-        <w:t xml:space="preserve">administrator </w:t>
-      </w:r>
-      <w:r>
-        <w:rPr>
-          <w:b/>
-        </w:rPr>
-        <w:t>I want</w:t>
-      </w:r>
-      <w:r>
-        <w:t xml:space="preserve"> to </w:t>
-      </w:r>
-      <w:r>
-        <w:t>see the list of applications</w:t>
-      </w:r>
-      <w:r>
-        <w:t xml:space="preserve"> </w:t>
-      </w:r>
-      <w:r>
-        <w:rPr>
-          <w:b/>
-        </w:rPr>
-        <w:t>so that</w:t>
-      </w:r>
-      <w:r>
-        <w:rPr>
-          <w:b/>
-        </w:rPr>
-        <w:t xml:space="preserve"> </w:t>
-      </w:r>
-      <w:r>
-        <w:t>I can</w:t>
-      </w:r>
-      <w:r>
-        <w:t xml:space="preserve"> further work on access</w:t>
-      </w:r>
-      <w:r>
-        <w:t>.</w:t>
-      </w:r>
-    </w:p>
-    <w:p>
-      <w:r>
-        <w:t>The following details are captured for the item:</w:t>
+        <w:t>Type of the application (Client Server, Web Application, Stand Alone)</w:t>
       </w:r>
     </w:p>
     <w:p>
@@ -2215,33 +2275,6 @@
         </w:numPr>
       </w:pPr>
       <w:r>
-        <w:t xml:space="preserve">Name of the </w:t>
-      </w:r>
-      <w:r>
-        <w:t>application</w:t>
-      </w:r>
-    </w:p>
-    <w:p>
-      <w:pPr>
-        <w:pStyle w:val="ListParagraph"/>
-        <w:numPr>
-          <w:ilvl w:val="0"/>
-          <w:numId w:val="33"/>
-        </w:numPr>
-      </w:pPr>
-      <w:r>
-        <w:t>Type of the application (Client Server, Web Application, Stand Alone)</w:t>
-      </w:r>
-    </w:p>
-    <w:p>
-      <w:pPr>
-        <w:pStyle w:val="ListParagraph"/>
-        <w:numPr>
-          <w:ilvl w:val="0"/>
-          <w:numId w:val="33"/>
-        </w:numPr>
-      </w:pPr>
-      <w:r>
         <w:t>Vendor who is supporting the application</w:t>
       </w:r>
     </w:p>
@@ -2277,6 +2310,244 @@
       </w:pPr>
       <w:r>
         <w:t>search based on application name.</w:t>
+      </w:r>
+    </w:p>
+    <w:p>
+      <w:pPr>
+        <w:pStyle w:val="Heading2"/>
+      </w:pPr>
+      <w:r>
+        <w:t>US-IT-03</w:t>
+      </w:r>
+      <w:r>
+        <w:t>2</w:t>
+      </w:r>
+      <w:r>
+        <w:t xml:space="preserve">: View Application </w:t>
+      </w:r>
+      <w:r>
+        <w:t xml:space="preserve">User </w:t>
+      </w:r>
+      <w:r>
+        <w:t>List</w:t>
+      </w:r>
+    </w:p>
+    <w:p>
+      <w:pPr>
+        <w:pStyle w:val="UserStory"/>
+      </w:pPr>
+      <w:r>
+        <w:rPr>
+          <w:b/>
+        </w:rPr>
+        <w:t xml:space="preserve">As an </w:t>
+      </w:r>
+      <w:r>
+        <w:t xml:space="preserve">administrator </w:t>
+      </w:r>
+      <w:r>
+        <w:rPr>
+          <w:b/>
+        </w:rPr>
+        <w:t>I want</w:t>
+      </w:r>
+      <w:r>
+        <w:t xml:space="preserve"> to see the list of </w:t>
+      </w:r>
+      <w:r>
+        <w:t>users having access to an application</w:t>
+      </w:r>
+      <w:r>
+        <w:t xml:space="preserve"> </w:t>
+      </w:r>
+      <w:r>
+        <w:rPr>
+          <w:b/>
+        </w:rPr>
+        <w:t>so that</w:t>
+      </w:r>
+      <w:r>
+        <w:rPr>
+          <w:b/>
+        </w:rPr>
+        <w:t xml:space="preserve"> </w:t>
+      </w:r>
+      <w:r>
+        <w:t>I can</w:t>
+      </w:r>
+      <w:r>
+        <w:t xml:space="preserve"> </w:t>
+      </w:r>
+      <w:r>
+        <w:t>know who has access to that application</w:t>
+      </w:r>
+      <w:r>
+        <w:t>.</w:t>
+      </w:r>
+    </w:p>
+    <w:p>
+      <w:pPr>
+        <w:pStyle w:val="Heading2"/>
+      </w:pPr>
+      <w:r>
+        <w:t>US-IT-03</w:t>
+      </w:r>
+      <w:r>
+        <w:t>3</w:t>
+      </w:r>
+      <w:r>
+        <w:t xml:space="preserve">: </w:t>
+      </w:r>
+      <w:r>
+        <w:t xml:space="preserve">Add </w:t>
+      </w:r>
+      <w:r>
+        <w:t xml:space="preserve">Application </w:t>
+      </w:r>
+      <w:r>
+        <w:t>User</w:t>
+      </w:r>
+    </w:p>
+    <w:p>
+      <w:pPr>
+        <w:pStyle w:val="UserStory"/>
+      </w:pPr>
+      <w:r>
+        <w:rPr>
+          <w:b/>
+        </w:rPr>
+        <w:t xml:space="preserve">As an </w:t>
+      </w:r>
+      <w:r>
+        <w:t xml:space="preserve">administrator </w:t>
+      </w:r>
+      <w:r>
+        <w:rPr>
+          <w:b/>
+        </w:rPr>
+        <w:t>I want</w:t>
+      </w:r>
+      <w:r>
+        <w:t xml:space="preserve"> to </w:t>
+      </w:r>
+      <w:r>
+        <w:t>add a user to an application</w:t>
+      </w:r>
+      <w:r>
+        <w:t xml:space="preserve"> </w:t>
+      </w:r>
+      <w:r>
+        <w:rPr>
+          <w:b/>
+        </w:rPr>
+        <w:t>so that</w:t>
+      </w:r>
+      <w:r>
+        <w:rPr>
+          <w:b/>
+        </w:rPr>
+        <w:t xml:space="preserve"> </w:t>
+      </w:r>
+      <w:r>
+        <w:t xml:space="preserve">I </w:t>
+      </w:r>
+      <w:r>
+        <w:t>keep a track when access is given to an application</w:t>
+      </w:r>
+      <w:r>
+        <w:t>.</w:t>
+      </w:r>
+    </w:p>
+    <w:p>
+      <w:r>
+        <w:t>Note: Need to capture the date on which the access was given.</w:t>
+      </w:r>
+    </w:p>
+    <w:p>
+      <w:pPr>
+        <w:pStyle w:val="Heading2"/>
+      </w:pPr>
+      <w:r>
+        <w:t xml:space="preserve">US-IT-033: </w:t>
+      </w:r>
+      <w:r>
+        <w:t>Remove</w:t>
+      </w:r>
+      <w:r>
+        <w:t xml:space="preserve"> Application User</w:t>
+      </w:r>
+    </w:p>
+    <w:p>
+      <w:pPr>
+        <w:pStyle w:val="UserStory"/>
+      </w:pPr>
+      <w:r>
+        <w:rPr>
+          <w:b/>
+        </w:rPr>
+        <w:t xml:space="preserve">As an </w:t>
+      </w:r>
+      <w:r>
+        <w:t xml:space="preserve">administrator </w:t>
+      </w:r>
+      <w:r>
+        <w:rPr>
+          <w:b/>
+        </w:rPr>
+        <w:t>I want</w:t>
+      </w:r>
+      <w:r>
+        <w:t xml:space="preserve"> to </w:t>
+      </w:r>
+      <w:r>
+        <w:t>remove</w:t>
+      </w:r>
+      <w:r>
+        <w:t xml:space="preserve"> a user </w:t>
+      </w:r>
+      <w:r>
+        <w:t>from</w:t>
+      </w:r>
+      <w:r>
+        <w:t xml:space="preserve"> an application </w:t>
+      </w:r>
+      <w:r>
+        <w:rPr>
+          <w:b/>
+        </w:rPr>
+        <w:t>so that</w:t>
+      </w:r>
+      <w:r>
+        <w:rPr>
+          <w:b/>
+        </w:rPr>
+        <w:t xml:space="preserve"> </w:t>
+      </w:r>
+      <w:r>
+        <w:t xml:space="preserve">I </w:t>
+      </w:r>
+      <w:r>
+        <w:t xml:space="preserve">keep a track when access is </w:t>
+      </w:r>
+      <w:r>
+        <w:t>removed for the user for</w:t>
+      </w:r>
+      <w:r>
+        <w:t xml:space="preserve"> an application.</w:t>
+      </w:r>
+    </w:p>
+    <w:p>
+      <w:r>
+        <w:t xml:space="preserve">Note: </w:t>
+      </w:r>
+      <w:r>
+        <w:t xml:space="preserve">Need to capture the date on which the access </w:t>
+      </w:r>
+      <w:r>
+        <w:t>is removed</w:t>
+      </w:r>
+      <w:r>
+        <w:t>.</w:t>
       </w:r>
     </w:p>
     <w:p/>
@@ -2299,10 +2570,7 @@
       </w:pPr>
       <w:r>
         <w:lastRenderedPageBreak/>
-        <w:t xml:space="preserve">Manage </w:t>
-      </w:r>
-      <w:r>
-        <w:t>Assets</w:t>
+        <w:t>Manage Assets</w:t>
       </w:r>
     </w:p>
     <w:p>
@@ -2310,10 +2578,13 @@
         <w:pStyle w:val="Heading2"/>
       </w:pPr>
       <w:r>
-        <w:t xml:space="preserve">US-IT-021: Create an </w:t>
-      </w:r>
-      <w:r>
-        <w:t>Asset</w:t>
+        <w:t>US-IT-0</w:t>
+      </w:r>
+      <w:r>
+        <w:t>4</w:t>
+      </w:r>
+      <w:r>
+        <w:t>1: Create an Asset</w:t>
       </w:r>
     </w:p>
     <w:p>
@@ -2324,13 +2595,10 @@
         <w:rPr>
           <w:b/>
         </w:rPr>
-        <w:t>As a</w:t>
-      </w:r>
-      <w:r>
-        <w:rPr>
-          <w:b/>
-        </w:rPr>
-        <w:t>n</w:t>
+        <w:t xml:space="preserve">As an </w:t>
+      </w:r>
+      <w:r>
+        <w:t>asset manager</w:t>
       </w:r>
       <w:r>
         <w:rPr>
@@ -2339,28 +2607,13 @@
         <w:t xml:space="preserve"> </w:t>
       </w:r>
       <w:r>
-        <w:t>asset manager</w:t>
-      </w:r>
-      <w:r>
-        <w:rPr>
-          <w:b/>
-        </w:rPr>
-        <w:t xml:space="preserve"> </w:t>
-      </w:r>
-      <w:r>
         <w:rPr>
           <w:b/>
         </w:rPr>
         <w:t>I want</w:t>
       </w:r>
       <w:r>
-        <w:t xml:space="preserve"> to create an </w:t>
-      </w:r>
-      <w:r>
-        <w:t>asset in the system</w:t>
-      </w:r>
-      <w:r>
-        <w:t xml:space="preserve"> </w:t>
+        <w:t xml:space="preserve"> to create an asset in the system </w:t>
       </w:r>
       <w:r>
         <w:rPr>
@@ -2369,10 +2622,7 @@
         <w:t>so that</w:t>
       </w:r>
       <w:r>
-        <w:t xml:space="preserve"> I can track the </w:t>
-      </w:r>
-      <w:r>
-        <w:t>asset.</w:t>
+        <w:t xml:space="preserve"> I can track the asset.</w:t>
       </w:r>
     </w:p>
     <w:p>
@@ -2481,13 +2731,10 @@
         <w:pStyle w:val="Heading2"/>
       </w:pPr>
       <w:r>
-        <w:t xml:space="preserve">US-IT-022: Edit </w:t>
-      </w:r>
-      <w:r>
-        <w:t>Asset</w:t>
-      </w:r>
-      <w:r>
-        <w:t xml:space="preserve"> Details</w:t>
+        <w:t>US-IT-04</w:t>
+      </w:r>
+      <w:r>
+        <w:t>2: Edit Asset Details</w:t>
       </w:r>
     </w:p>
     <w:p>
@@ -2498,19 +2745,7 @@
         <w:rPr>
           <w:b/>
         </w:rPr>
-        <w:t>As a</w:t>
-      </w:r>
-      <w:r>
-        <w:rPr>
-          <w:b/>
-        </w:rPr>
-        <w:t>n</w:t>
-      </w:r>
-      <w:r>
-        <w:rPr>
-          <w:b/>
-        </w:rPr>
-        <w:t xml:space="preserve"> </w:t>
+        <w:t xml:space="preserve">As an </w:t>
       </w:r>
       <w:r>
         <w:t xml:space="preserve">asset manager </w:t>
@@ -2522,13 +2757,7 @@
         <w:t>I want</w:t>
       </w:r>
       <w:r>
-        <w:t xml:space="preserve"> to edit the </w:t>
-      </w:r>
-      <w:r>
-        <w:t>asset</w:t>
-      </w:r>
-      <w:r>
-        <w:t xml:space="preserve"> details </w:t>
+        <w:t xml:space="preserve"> to edit the asset details </w:t>
       </w:r>
       <w:r>
         <w:rPr>
@@ -2548,13 +2777,10 @@
         </w:tabs>
       </w:pPr>
       <w:r>
-        <w:t xml:space="preserve">US-IT-023: Filter </w:t>
-      </w:r>
-      <w:r>
-        <w:t>Asset</w:t>
-      </w:r>
-      <w:r>
-        <w:t xml:space="preserve"> List</w:t>
+        <w:t>US-IT-04</w:t>
+      </w:r>
+      <w:r>
+        <w:t>3: Filter Asset List</w:t>
       </w:r>
       <w:r>
         <w:tab/>
@@ -2577,28 +2803,10 @@
         <w:rPr>
           <w:b/>
         </w:rPr>
-        <w:t xml:space="preserve"> </w:t>
-      </w:r>
-      <w:r>
-        <w:rPr>
-          <w:b/>
-        </w:rPr>
-        <w:t>I want</w:t>
-      </w:r>
-      <w:r>
-        <w:t xml:space="preserve"> to filter the list of </w:t>
-      </w:r>
-      <w:r>
-        <w:t>assets</w:t>
-      </w:r>
-      <w:r>
-        <w:t xml:space="preserve"> based on</w:t>
-      </w:r>
-      <w:r>
-        <w:t xml:space="preserve"> asset type, asset status, asset trust</w:t>
-      </w:r>
-      <w:r>
-        <w:t xml:space="preserve"> </w:t>
+        <w:t xml:space="preserve"> I want</w:t>
+      </w:r>
+      <w:r>
+        <w:t xml:space="preserve"> to filter the list of assets based on asset type, asset status, asset trust </w:t>
       </w:r>
       <w:r>
         <w:rPr>
@@ -2618,10 +2826,10 @@
         </w:tabs>
       </w:pPr>
       <w:r>
-        <w:t xml:space="preserve">US-IT-024: Search </w:t>
-      </w:r>
-      <w:r>
-        <w:t>Asset</w:t>
+        <w:t>US-IT-04</w:t>
+      </w:r>
+      <w:r>
+        <w:t>4: Search Asset</w:t>
       </w:r>
       <w:r>
         <w:tab/>
@@ -2644,28 +2852,10 @@
         <w:rPr>
           <w:b/>
         </w:rPr>
-        <w:t xml:space="preserve"> </w:t>
-      </w:r>
-      <w:r>
-        <w:rPr>
-          <w:b/>
-        </w:rPr>
-        <w:t>I want</w:t>
-      </w:r>
-      <w:r>
-        <w:t xml:space="preserve"> to search a specific </w:t>
-      </w:r>
-      <w:r>
-        <w:t>asset</w:t>
-      </w:r>
-      <w:r>
-        <w:t xml:space="preserve"> record by </w:t>
-      </w:r>
-      <w:r>
-        <w:t>asset</w:t>
-      </w:r>
-      <w:r>
-        <w:t xml:space="preserve"> specification (wild card search) </w:t>
+        <w:t xml:space="preserve"> I want</w:t>
+      </w:r>
+      <w:r>
+        <w:t xml:space="preserve"> to search a specific asset record by asset specification (wild card search) </w:t>
       </w:r>
       <w:r>
         <w:rPr>
@@ -2674,19 +2864,7 @@
         <w:t>so that</w:t>
       </w:r>
       <w:r>
-        <w:t xml:space="preserve"> I can get </w:t>
-      </w:r>
-      <w:r>
-        <w:t>those</w:t>
-      </w:r>
-      <w:r>
-        <w:t xml:space="preserve"> record</w:t>
-      </w:r>
-      <w:r>
-        <w:t>s</w:t>
-      </w:r>
-      <w:r>
-        <w:t>.</w:t>
+        <w:t xml:space="preserve"> I can get those records.</w:t>
       </w:r>
     </w:p>
     <w:p>
@@ -2697,63 +2875,228 @@
         </w:tabs>
       </w:pPr>
       <w:r>
-        <w:t xml:space="preserve">US-IT-025: </w:t>
-      </w:r>
-      <w:r>
-        <w:t>Update</w:t>
+        <w:t>US-IT-04</w:t>
+      </w:r>
+      <w:r>
+        <w:t>5: Update Asset</w:t>
+      </w:r>
+      <w:r>
+        <w:t xml:space="preserve"> Status</w:t>
+      </w:r>
+      <w:r>
+        <w:tab/>
+      </w:r>
+    </w:p>
+    <w:p>
+      <w:pPr>
+        <w:pStyle w:val="UserStory"/>
+      </w:pPr>
+      <w:r>
+        <w:rPr>
+          <w:b/>
+        </w:rPr>
+        <w:t xml:space="preserve">As an </w:t>
+      </w:r>
+      <w:r>
+        <w:t>asset manager</w:t>
+      </w:r>
+      <w:r>
+        <w:rPr>
+          <w:b/>
+        </w:rPr>
+        <w:t xml:space="preserve"> I want</w:t>
+      </w:r>
+      <w:r>
+        <w:t xml:space="preserve"> to update the status of the asset </w:t>
+      </w:r>
+      <w:r>
+        <w:rPr>
+          <w:b/>
+        </w:rPr>
+        <w:t>so that</w:t>
+      </w:r>
+      <w:r>
+        <w:t xml:space="preserve"> the asset status is known.</w:t>
+      </w:r>
+    </w:p>
+    <w:p>
+      <w:r>
+        <w:t xml:space="preserve">The status is updated as </w:t>
+      </w:r>
+    </w:p>
+    <w:p>
+      <w:pPr>
+        <w:pStyle w:val="ListParagraph"/>
+        <w:numPr>
+          <w:ilvl w:val="0"/>
+          <w:numId w:val="37"/>
+        </w:numPr>
+      </w:pPr>
+      <w:r>
+        <w:t>New</w:t>
+      </w:r>
+      <w:r>
+        <w:t xml:space="preserve"> (when procured or received as donation)</w:t>
+      </w:r>
+    </w:p>
+    <w:p>
+      <w:pPr>
+        <w:pStyle w:val="ListParagraph"/>
+        <w:numPr>
+          <w:ilvl w:val="0"/>
+          <w:numId w:val="37"/>
+        </w:numPr>
+      </w:pPr>
+      <w:r>
+        <w:t>Allocated</w:t>
+      </w:r>
+      <w:r>
+        <w:t xml:space="preserve"> (when it is assigned to a user)</w:t>
+      </w:r>
+    </w:p>
+    <w:p>
+      <w:pPr>
+        <w:pStyle w:val="ListParagraph"/>
+        <w:numPr>
+          <w:ilvl w:val="0"/>
+          <w:numId w:val="37"/>
+        </w:numPr>
+      </w:pPr>
+      <w:r>
+        <w:t>Stock</w:t>
+      </w:r>
+      <w:r>
+        <w:t xml:space="preserve"> (when it is released from an user and not allocated to anyone else)</w:t>
+      </w:r>
+    </w:p>
+    <w:p>
+      <w:pPr>
+        <w:pStyle w:val="ListParagraph"/>
+        <w:numPr>
+          <w:ilvl w:val="0"/>
+          <w:numId w:val="37"/>
+        </w:numPr>
+      </w:pPr>
+      <w:r>
+        <w:t>Transfer</w:t>
+      </w:r>
+      <w:r>
+        <w:t xml:space="preserve"> (transferred to another trust)</w:t>
+      </w:r>
+    </w:p>
+    <w:p>
+      <w:pPr>
+        <w:pStyle w:val="ListParagraph"/>
+        <w:numPr>
+          <w:ilvl w:val="0"/>
+          <w:numId w:val="37"/>
+        </w:numPr>
+      </w:pPr>
+      <w:r>
+        <w:t>Lost</w:t>
+      </w:r>
+    </w:p>
+    <w:p>
+      <w:pPr>
+        <w:pStyle w:val="ListParagraph"/>
+        <w:numPr>
+          <w:ilvl w:val="0"/>
+          <w:numId w:val="37"/>
+        </w:numPr>
+      </w:pPr>
+      <w:r>
+        <w:t>Scrap</w:t>
+      </w:r>
+      <w:r>
+        <w:t>p</w:t>
+      </w:r>
+      <w:r>
+        <w:t>ed</w:t>
+      </w:r>
+      <w:r>
+        <w:t xml:space="preserve"> (cannot be used further)</w:t>
+      </w:r>
+    </w:p>
+    <w:p>
+      <w:r>
+        <w:t xml:space="preserve">Note: The </w:t>
+      </w:r>
+      <w:r>
+        <w:t>transferred, lost and scrapped assets</w:t>
+      </w:r>
+      <w:r>
+        <w:t xml:space="preserve"> should not be displayed in the list of assets. </w:t>
+      </w:r>
+      <w:r>
+        <w:t>However, can be accessed by changing the filter condition.</w:t>
+      </w:r>
+    </w:p>
+    <w:p>
+      <w:pPr>
+        <w:pStyle w:val="Heading2"/>
+        <w:tabs>
+          <w:tab w:val="left" w:pos="3765"/>
+        </w:tabs>
+      </w:pPr>
+      <w:r>
+        <w:lastRenderedPageBreak/>
+        <w:t xml:space="preserve">US-IT-045: </w:t>
+      </w:r>
+      <w:r>
+        <w:t>Allocate</w:t>
+      </w:r>
+      <w:r>
+        <w:t xml:space="preserve"> Asset</w:t>
+      </w:r>
+      <w:r>
+        <w:tab/>
+      </w:r>
+    </w:p>
+    <w:p>
+      <w:pPr>
+        <w:pStyle w:val="UserStory"/>
+      </w:pPr>
+      <w:r>
+        <w:rPr>
+          <w:b/>
+        </w:rPr>
+        <w:t xml:space="preserve">As an </w:t>
+      </w:r>
+      <w:r>
+        <w:t>asset manager</w:t>
+      </w:r>
+      <w:r>
+        <w:rPr>
+          <w:b/>
+        </w:rPr>
+        <w:t xml:space="preserve"> I want</w:t>
+      </w:r>
+      <w:r>
+        <w:t xml:space="preserve"> to </w:t>
+      </w:r>
+      <w:r>
+        <w:t>allocate</w:t>
+      </w:r>
+      <w:r>
+        <w:t xml:space="preserve"> the asset</w:t>
+      </w:r>
+      <w:r>
+        <w:t xml:space="preserve"> to the user</w:t>
       </w:r>
       <w:r>
         <w:t xml:space="preserve"> </w:t>
       </w:r>
       <w:r>
-        <w:t>Asset</w:t>
-      </w:r>
-      <w:r>
-        <w:tab/>
-      </w:r>
-    </w:p>
-    <w:p>
-      <w:pPr>
-        <w:pStyle w:val="UserStory"/>
-      </w:pPr>
-      <w:r>
-        <w:rPr>
-          <w:b/>
-        </w:rPr>
-        <w:t xml:space="preserve">As an </w:t>
-      </w:r>
-      <w:r>
-        <w:t>asset manager</w:t>
-      </w:r>
-      <w:r>
-        <w:rPr>
-          <w:b/>
-        </w:rPr>
+        <w:rPr>
+          <w:b/>
+        </w:rPr>
+        <w:t>so that</w:t>
+      </w:r>
+      <w:r>
         <w:t xml:space="preserve"> </w:t>
       </w:r>
       <w:r>
-        <w:rPr>
-          <w:b/>
-        </w:rPr>
-        <w:t>I want</w:t>
-      </w:r>
-      <w:r>
-        <w:t xml:space="preserve"> to </w:t>
-      </w:r>
-      <w:r>
-        <w:t xml:space="preserve">update the status of the asset </w:t>
-      </w:r>
-      <w:r>
-        <w:rPr>
-          <w:b/>
-        </w:rPr>
-        <w:t>so that</w:t>
-      </w:r>
-      <w:r>
-        <w:t xml:space="preserve"> the </w:t>
-      </w:r>
-      <w:r>
-        <w:t>asset status is known</w:t>
+        <w:t>I know who is using it</w:t>
       </w:r>
       <w:r>
         <w:t>.</w:t>
@@ -2761,10 +3104,89 @@
     </w:p>
     <w:p>
       <w:r>
-        <w:t>Note: The asset can be scraped or transferred to some other trust also. In that case the asset should not be displayed in the list of assets. The status is also updated as Warranty, No Warranty, EOL.</w:t>
+        <w:t>Note: The asset movement should be logged so that we can trace back all the users who used the asset.</w:t>
+      </w:r>
+      <w:r>
+        <w:t xml:space="preserve"> </w:t>
       </w:r>
       <w:bookmarkStart w:id="4" w:name="_GoBack"/>
       <w:bookmarkEnd w:id="4"/>
+    </w:p>
+    <w:p>
+      <w:pPr>
+        <w:pStyle w:val="Heading2"/>
+        <w:tabs>
+          <w:tab w:val="left" w:pos="3765"/>
+        </w:tabs>
+      </w:pPr>
+      <w:r>
+        <w:t xml:space="preserve">US-IT-045: </w:t>
+      </w:r>
+      <w:r>
+        <w:t>Release</w:t>
+      </w:r>
+      <w:r>
+        <w:t xml:space="preserve"> Asset</w:t>
+      </w:r>
+      <w:r>
+        <w:tab/>
+      </w:r>
+    </w:p>
+    <w:p>
+      <w:pPr>
+        <w:pStyle w:val="UserStory"/>
+      </w:pPr>
+      <w:r>
+        <w:rPr>
+          <w:b/>
+        </w:rPr>
+        <w:t xml:space="preserve">As an </w:t>
+      </w:r>
+      <w:r>
+        <w:t>asset manager</w:t>
+      </w:r>
+      <w:r>
+        <w:rPr>
+          <w:b/>
+        </w:rPr>
+        <w:t xml:space="preserve"> I want</w:t>
+      </w:r>
+      <w:r>
+        <w:t xml:space="preserve"> to </w:t>
+      </w:r>
+      <w:r>
+        <w:t>release</w:t>
+      </w:r>
+      <w:r>
+        <w:t xml:space="preserve"> the asset</w:t>
+      </w:r>
+      <w:r>
+        <w:t xml:space="preserve"> from the user</w:t>
+      </w:r>
+      <w:r>
+        <w:t xml:space="preserve"> </w:t>
+      </w:r>
+      <w:r>
+        <w:rPr>
+          <w:b/>
+        </w:rPr>
+        <w:t>so that</w:t>
+      </w:r>
+      <w:r>
+        <w:t xml:space="preserve"> </w:t>
+      </w:r>
+      <w:r>
+        <w:t>it</w:t>
+      </w:r>
+      <w:r>
+        <w:t xml:space="preserve"> </w:t>
+      </w:r>
+      <w:r>
+        <w:t>can be allocated to someone else</w:t>
+      </w:r>
+      <w:r>
+        <w:t>.</w:t>
+      </w:r>
     </w:p>
     <w:p/>
     <w:sectPr>
@@ -3445,7 +3867,7 @@
         <w:rFonts w:ascii="Symbol" w:hAnsi="Symbol" w:hint="default"/>
       </w:rPr>
     </w:lvl>
-    <w:lvl w:ilvl="1" w:tplc="04090003" w:tentative="1">
+    <w:lvl w:ilvl="1" w:tplc="04090003">
       <w:start w:val="1"/>
       <w:numFmt w:val="bullet"/>
       <w:lvlText w:val="o"/>
@@ -5273,6 +5695,119 @@
     </w:lvl>
   </w:abstractNum>
   <w:abstractNum w:abstractNumId="23" w15:restartNumberingAfterBreak="0">
+    <w:nsid w:val="6A522BCA"/>
+    <w:multiLevelType w:val="hybridMultilevel"/>
+    <w:tmpl w:val="486253F4"/>
+    <w:lvl w:ilvl="0" w:tplc="04090001">
+      <w:start w:val="1"/>
+      <w:numFmt w:val="bullet"/>
+      <w:lvlText w:val=""/>
+      <w:lvlJc w:val="left"/>
+      <w:pPr>
+        <w:ind w:left="720" w:hanging="360"/>
+      </w:pPr>
+      <w:rPr>
+        <w:rFonts w:ascii="Symbol" w:hAnsi="Symbol" w:hint="default"/>
+      </w:rPr>
+    </w:lvl>
+    <w:lvl w:ilvl="1" w:tplc="04090003" w:tentative="1">
+      <w:start w:val="1"/>
+      <w:numFmt w:val="bullet"/>
+      <w:lvlText w:val="o"/>
+      <w:lvlJc w:val="left"/>
+      <w:pPr>
+        <w:ind w:left="1440" w:hanging="360"/>
+      </w:pPr>
+      <w:rPr>
+        <w:rFonts w:ascii="Courier New" w:hAnsi="Courier New" w:cs="Courier New" w:hint="default"/>
+      </w:rPr>
+    </w:lvl>
+    <w:lvl w:ilvl="2" w:tplc="04090005" w:tentative="1">
+      <w:start w:val="1"/>
+      <w:numFmt w:val="bullet"/>
+      <w:lvlText w:val=""/>
+      <w:lvlJc w:val="left"/>
+      <w:pPr>
+        <w:ind w:left="2160" w:hanging="360"/>
+      </w:pPr>
+      <w:rPr>
+        <w:rFonts w:ascii="Wingdings" w:hAnsi="Wingdings" w:hint="default"/>
+      </w:rPr>
+    </w:lvl>
+    <w:lvl w:ilvl="3" w:tplc="04090001" w:tentative="1">
+      <w:start w:val="1"/>
+      <w:numFmt w:val="bullet"/>
+      <w:lvlText w:val=""/>
+      <w:lvlJc w:val="left"/>
+      <w:pPr>
+        <w:ind w:left="2880" w:hanging="360"/>
+      </w:pPr>
+      <w:rPr>
+        <w:rFonts w:ascii="Symbol" w:hAnsi="Symbol" w:hint="default"/>
+      </w:rPr>
+    </w:lvl>
+    <w:lvl w:ilvl="4" w:tplc="04090003" w:tentative="1">
+      <w:start w:val="1"/>
+      <w:numFmt w:val="bullet"/>
+      <w:lvlText w:val="o"/>
+      <w:lvlJc w:val="left"/>
+      <w:pPr>
+        <w:ind w:left="3600" w:hanging="360"/>
+      </w:pPr>
+      <w:rPr>
+        <w:rFonts w:ascii="Courier New" w:hAnsi="Courier New" w:cs="Courier New" w:hint="default"/>
+      </w:rPr>
+    </w:lvl>
+    <w:lvl w:ilvl="5" w:tplc="04090005" w:tentative="1">
+      <w:start w:val="1"/>
+      <w:numFmt w:val="bullet"/>
+      <w:lvlText w:val=""/>
+      <w:lvlJc w:val="left"/>
+      <w:pPr>
+        <w:ind w:left="4320" w:hanging="360"/>
+      </w:pPr>
+      <w:rPr>
+        <w:rFonts w:ascii="Wingdings" w:hAnsi="Wingdings" w:hint="default"/>
+      </w:rPr>
+    </w:lvl>
+    <w:lvl w:ilvl="6" w:tplc="04090001" w:tentative="1">
+      <w:start w:val="1"/>
+      <w:numFmt w:val="bullet"/>
+      <w:lvlText w:val=""/>
+      <w:lvlJc w:val="left"/>
+      <w:pPr>
+        <w:ind w:left="5040" w:hanging="360"/>
+      </w:pPr>
+      <w:rPr>
+        <w:rFonts w:ascii="Symbol" w:hAnsi="Symbol" w:hint="default"/>
+      </w:rPr>
+    </w:lvl>
+    <w:lvl w:ilvl="7" w:tplc="04090003" w:tentative="1">
+      <w:start w:val="1"/>
+      <w:numFmt w:val="bullet"/>
+      <w:lvlText w:val="o"/>
+      <w:lvlJc w:val="left"/>
+      <w:pPr>
+        <w:ind w:left="5760" w:hanging="360"/>
+      </w:pPr>
+      <w:rPr>
+        <w:rFonts w:ascii="Courier New" w:hAnsi="Courier New" w:cs="Courier New" w:hint="default"/>
+      </w:rPr>
+    </w:lvl>
+    <w:lvl w:ilvl="8" w:tplc="04090005" w:tentative="1">
+      <w:start w:val="1"/>
+      <w:numFmt w:val="bullet"/>
+      <w:lvlText w:val=""/>
+      <w:lvlJc w:val="left"/>
+      <w:pPr>
+        <w:ind w:left="6480" w:hanging="360"/>
+      </w:pPr>
+      <w:rPr>
+        <w:rFonts w:ascii="Wingdings" w:hAnsi="Wingdings" w:hint="default"/>
+      </w:rPr>
+    </w:lvl>
+  </w:abstractNum>
+  <w:abstractNum w:abstractNumId="24" w15:restartNumberingAfterBreak="0">
     <w:nsid w:val="6D5A6C37"/>
     <w:multiLevelType w:val="multilevel"/>
     <w:tmpl w:val="CC10275C"/>
@@ -5387,7 +5922,7 @@
       </w:rPr>
     </w:lvl>
   </w:abstractNum>
-  <w:abstractNum w:abstractNumId="24" w15:restartNumberingAfterBreak="0">
+  <w:abstractNum w:abstractNumId="25" w15:restartNumberingAfterBreak="0">
     <w:nsid w:val="6D9B33F9"/>
     <w:multiLevelType w:val="hybridMultilevel"/>
     <w:tmpl w:val="36362AF0"/>
@@ -5500,7 +6035,7 @@
       </w:rPr>
     </w:lvl>
   </w:abstractNum>
-  <w:abstractNum w:abstractNumId="25" w15:restartNumberingAfterBreak="0">
+  <w:abstractNum w:abstractNumId="26" w15:restartNumberingAfterBreak="0">
     <w:nsid w:val="6F363C0C"/>
     <w:multiLevelType w:val="hybridMultilevel"/>
     <w:tmpl w:val="B530A6AA"/>
@@ -5613,7 +6148,7 @@
       </w:rPr>
     </w:lvl>
   </w:abstractNum>
-  <w:abstractNum w:abstractNumId="26" w15:restartNumberingAfterBreak="0">
+  <w:abstractNum w:abstractNumId="27" w15:restartNumberingAfterBreak="0">
     <w:nsid w:val="754402A0"/>
     <w:multiLevelType w:val="hybridMultilevel"/>
     <w:tmpl w:val="004CDCF0"/>
@@ -5726,7 +6261,120 @@
       </w:rPr>
     </w:lvl>
   </w:abstractNum>
-  <w:abstractNum w:abstractNumId="27" w15:restartNumberingAfterBreak="0">
+  <w:abstractNum w:abstractNumId="28" w15:restartNumberingAfterBreak="0">
+    <w:nsid w:val="76432E7F"/>
+    <w:multiLevelType w:val="hybridMultilevel"/>
+    <w:tmpl w:val="1A5ED482"/>
+    <w:lvl w:ilvl="0" w:tplc="04090001">
+      <w:start w:val="1"/>
+      <w:numFmt w:val="bullet"/>
+      <w:lvlText w:val=""/>
+      <w:lvlJc w:val="left"/>
+      <w:pPr>
+        <w:ind w:left="720" w:hanging="360"/>
+      </w:pPr>
+      <w:rPr>
+        <w:rFonts w:ascii="Symbol" w:hAnsi="Symbol" w:hint="default"/>
+      </w:rPr>
+    </w:lvl>
+    <w:lvl w:ilvl="1" w:tplc="04090003" w:tentative="1">
+      <w:start w:val="1"/>
+      <w:numFmt w:val="bullet"/>
+      <w:lvlText w:val="o"/>
+      <w:lvlJc w:val="left"/>
+      <w:pPr>
+        <w:ind w:left="1440" w:hanging="360"/>
+      </w:pPr>
+      <w:rPr>
+        <w:rFonts w:ascii="Courier New" w:hAnsi="Courier New" w:cs="Courier New" w:hint="default"/>
+      </w:rPr>
+    </w:lvl>
+    <w:lvl w:ilvl="2" w:tplc="04090005" w:tentative="1">
+      <w:start w:val="1"/>
+      <w:numFmt w:val="bullet"/>
+      <w:lvlText w:val=""/>
+      <w:lvlJc w:val="left"/>
+      <w:pPr>
+        <w:ind w:left="2160" w:hanging="360"/>
+      </w:pPr>
+      <w:rPr>
+        <w:rFonts w:ascii="Wingdings" w:hAnsi="Wingdings" w:hint="default"/>
+      </w:rPr>
+    </w:lvl>
+    <w:lvl w:ilvl="3" w:tplc="04090001" w:tentative="1">
+      <w:start w:val="1"/>
+      <w:numFmt w:val="bullet"/>
+      <w:lvlText w:val=""/>
+      <w:lvlJc w:val="left"/>
+      <w:pPr>
+        <w:ind w:left="2880" w:hanging="360"/>
+      </w:pPr>
+      <w:rPr>
+        <w:rFonts w:ascii="Symbol" w:hAnsi="Symbol" w:hint="default"/>
+      </w:rPr>
+    </w:lvl>
+    <w:lvl w:ilvl="4" w:tplc="04090003" w:tentative="1">
+      <w:start w:val="1"/>
+      <w:numFmt w:val="bullet"/>
+      <w:lvlText w:val="o"/>
+      <w:lvlJc w:val="left"/>
+      <w:pPr>
+        <w:ind w:left="3600" w:hanging="360"/>
+      </w:pPr>
+      <w:rPr>
+        <w:rFonts w:ascii="Courier New" w:hAnsi="Courier New" w:cs="Courier New" w:hint="default"/>
+      </w:rPr>
+    </w:lvl>
+    <w:lvl w:ilvl="5" w:tplc="04090005" w:tentative="1">
+      <w:start w:val="1"/>
+      <w:numFmt w:val="bullet"/>
+      <w:lvlText w:val=""/>
+      <w:lvlJc w:val="left"/>
+      <w:pPr>
+        <w:ind w:left="4320" w:hanging="360"/>
+      </w:pPr>
+      <w:rPr>
+        <w:rFonts w:ascii="Wingdings" w:hAnsi="Wingdings" w:hint="default"/>
+      </w:rPr>
+    </w:lvl>
+    <w:lvl w:ilvl="6" w:tplc="04090001" w:tentative="1">
+      <w:start w:val="1"/>
+      <w:numFmt w:val="bullet"/>
+      <w:lvlText w:val=""/>
+      <w:lvlJc w:val="left"/>
+      <w:pPr>
+        <w:ind w:left="5040" w:hanging="360"/>
+      </w:pPr>
+      <w:rPr>
+        <w:rFonts w:ascii="Symbol" w:hAnsi="Symbol" w:hint="default"/>
+      </w:rPr>
+    </w:lvl>
+    <w:lvl w:ilvl="7" w:tplc="04090003" w:tentative="1">
+      <w:start w:val="1"/>
+      <w:numFmt w:val="bullet"/>
+      <w:lvlText w:val="o"/>
+      <w:lvlJc w:val="left"/>
+      <w:pPr>
+        <w:ind w:left="5760" w:hanging="360"/>
+      </w:pPr>
+      <w:rPr>
+        <w:rFonts w:ascii="Courier New" w:hAnsi="Courier New" w:cs="Courier New" w:hint="default"/>
+      </w:rPr>
+    </w:lvl>
+    <w:lvl w:ilvl="8" w:tplc="04090005" w:tentative="1">
+      <w:start w:val="1"/>
+      <w:numFmt w:val="bullet"/>
+      <w:lvlText w:val=""/>
+      <w:lvlJc w:val="left"/>
+      <w:pPr>
+        <w:ind w:left="6480" w:hanging="360"/>
+      </w:pPr>
+      <w:rPr>
+        <w:rFonts w:ascii="Wingdings" w:hAnsi="Wingdings" w:hint="default"/>
+      </w:rPr>
+    </w:lvl>
+  </w:abstractNum>
+  <w:abstractNum w:abstractNumId="29" w15:restartNumberingAfterBreak="0">
     <w:nsid w:val="7A5F60B4"/>
     <w:multiLevelType w:val="hybridMultilevel"/>
     <w:tmpl w:val="F89058E8"/>
@@ -5815,7 +6463,7 @@
       </w:pPr>
     </w:lvl>
   </w:abstractNum>
-  <w:abstractNum w:abstractNumId="28" w15:restartNumberingAfterBreak="0">
+  <w:abstractNum w:abstractNumId="30" w15:restartNumberingAfterBreak="0">
     <w:nsid w:val="7C3C61CE"/>
     <w:multiLevelType w:val="hybridMultilevel"/>
     <w:tmpl w:val="B69E79C0"/>
@@ -5905,19 +6553,19 @@
     </w:lvl>
   </w:abstractNum>
   <w:num w:numId="1">
-    <w:abstractNumId w:val="26"/>
+    <w:abstractNumId w:val="27"/>
   </w:num>
   <w:num w:numId="2">
     <w:abstractNumId w:val="14"/>
   </w:num>
   <w:num w:numId="3">
-    <w:abstractNumId w:val="27"/>
+    <w:abstractNumId w:val="29"/>
   </w:num>
   <w:num w:numId="4">
     <w:abstractNumId w:val="10"/>
   </w:num>
   <w:num w:numId="5">
-    <w:abstractNumId w:val="24"/>
+    <w:abstractNumId w:val="25"/>
   </w:num>
   <w:num w:numId="6">
     <w:abstractNumId w:val="9"/>
@@ -5971,7 +6619,7 @@
     </w:lvlOverride>
   </w:num>
   <w:num w:numId="14">
-    <w:abstractNumId w:val="23"/>
+    <w:abstractNumId w:val="24"/>
   </w:num>
   <w:num w:numId="15">
     <w:abstractNumId w:val="8"/>
@@ -5980,16 +6628,16 @@
     <w:abstractNumId w:val="11"/>
   </w:num>
   <w:num w:numId="17">
-    <w:abstractNumId w:val="23"/>
+    <w:abstractNumId w:val="24"/>
   </w:num>
   <w:num w:numId="18">
-    <w:abstractNumId w:val="23"/>
+    <w:abstractNumId w:val="24"/>
   </w:num>
   <w:num w:numId="19">
     <w:abstractNumId w:val="22"/>
   </w:num>
   <w:num w:numId="20">
-    <w:abstractNumId w:val="28"/>
+    <w:abstractNumId w:val="30"/>
   </w:num>
   <w:num w:numId="21">
     <w:abstractNumId w:val="13"/>
@@ -6004,13 +6652,13 @@
     <w:abstractNumId w:val="20"/>
   </w:num>
   <w:num w:numId="25">
-    <w:abstractNumId w:val="23"/>
+    <w:abstractNumId w:val="24"/>
   </w:num>
   <w:num w:numId="26">
-    <w:abstractNumId w:val="23"/>
+    <w:abstractNumId w:val="24"/>
   </w:num>
   <w:num w:numId="27">
-    <w:abstractNumId w:val="23"/>
+    <w:abstractNumId w:val="24"/>
   </w:num>
   <w:num w:numId="28">
     <w:abstractNumId w:val="18"/>
@@ -6025,7 +6673,7 @@
     <w:abstractNumId w:val="1"/>
   </w:num>
   <w:num w:numId="32">
-    <w:abstractNumId w:val="25"/>
+    <w:abstractNumId w:val="26"/>
   </w:num>
   <w:num w:numId="33">
     <w:abstractNumId w:val="6"/>
@@ -6035,6 +6683,12 @@
   </w:num>
   <w:num w:numId="35">
     <w:abstractNumId w:val="12"/>
+  </w:num>
+  <w:num w:numId="36">
+    <w:abstractNumId w:val="23"/>
+  </w:num>
+  <w:num w:numId="37">
+    <w:abstractNumId w:val="28"/>
   </w:num>
 </w:numbering>
 </file>
@@ -6933,6 +7587,21 @@
 </file>
 
 <file path=customXml/item1.xml><?xml version="1.0" encoding="utf-8"?>
+<p:properties xmlns:p="http://schemas.microsoft.com/office/2006/metadata/properties" xmlns:xsi="http://www.w3.org/2001/XMLSchema-instance" xmlns:pc="http://schemas.microsoft.com/office/infopath/2007/PartnerControls">
+  <documentManagement/>
+</p:properties>
+</file>
+
+<file path=customXml/item2.xml><?xml version="1.0" encoding="utf-8"?>
+<?mso-contentType ?>
+<FormTemplates xmlns="http://schemas.microsoft.com/sharepoint/v3/contenttype/forms">
+  <Display>DocumentLibraryForm</Display>
+  <Edit>DocumentLibraryForm</Edit>
+  <New>DocumentLibraryForm</New>
+</FormTemplates>
+</file>
+
+<file path=customXml/item3.xml><?xml version="1.0" encoding="utf-8"?>
 <ct:contentTypeSchema xmlns:ct="http://schemas.microsoft.com/office/2006/metadata/contentType" xmlns:ma="http://schemas.microsoft.com/office/2006/metadata/properties/metaAttributes" ct:_="" ma:_="" ma:contentTypeName="Document" ma:contentTypeID="0x010100C59E5EADCF4DCE43B0849C4BA8B8C042" ma:contentTypeVersion="0" ma:contentTypeDescription="Create a new document." ma:contentTypeScope="" ma:versionID="e854f84f8048972b20cfbda0141b214b">
   <xsd:schema xmlns:xsd="http://www.w3.org/2001/XMLSchema" xmlns:xs="http://www.w3.org/2001/XMLSchema" xmlns:p="http://schemas.microsoft.com/office/2006/metadata/properties" targetNamespace="http://schemas.microsoft.com/office/2006/metadata/properties" ma:root="true" ma:fieldsID="abc59ee2edf01cfb808cadb27e045d28">
     <xsd:element name="properties">
@@ -7046,26 +7715,28 @@
 </ct:contentTypeSchema>
 </file>
 
-<file path=customXml/item2.xml><?xml version="1.0" encoding="utf-8"?>
-<?mso-contentType ?>
-<FormTemplates xmlns="http://schemas.microsoft.com/sharepoint/v3/contenttype/forms">
-  <Display>DocumentLibraryForm</Display>
-  <Edit>DocumentLibraryForm</Edit>
-  <New>DocumentLibraryForm</New>
-</FormTemplates>
-</file>
-
-<file path=customXml/item3.xml><?xml version="1.0" encoding="utf-8"?>
-<p:properties xmlns:p="http://schemas.microsoft.com/office/2006/metadata/properties" xmlns:xsi="http://www.w3.org/2001/XMLSchema-instance" xmlns:pc="http://schemas.microsoft.com/office/infopath/2007/PartnerControls">
-  <documentManagement/>
-</p:properties>
-</file>
-
 <file path=customXml/item4.xml><?xml version="1.0" encoding="utf-8"?>
 <b:Sources xmlns:b="http://schemas.openxmlformats.org/officeDocument/2006/bibliography" xmlns="http://schemas.openxmlformats.org/officeDocument/2006/bibliography" SelectedStyle="\APASixthEditionOfficeOnline.xsl" StyleName="APA" Version="6"/>
 </file>
 
 <file path=customXml/itemProps1.xml><?xml version="1.0" encoding="utf-8"?>
+<ds:datastoreItem xmlns:ds="http://schemas.openxmlformats.org/officeDocument/2006/customXml" ds:itemID="{6D361255-29F6-4434-8C96-44173EE30F4A}">
+  <ds:schemaRefs>
+    <ds:schemaRef ds:uri="http://schemas.microsoft.com/office/2006/metadata/properties"/>
+    <ds:schemaRef ds:uri="http://schemas.microsoft.com/office/infopath/2007/PartnerControls"/>
+  </ds:schemaRefs>
+</ds:datastoreItem>
+</file>
+
+<file path=customXml/itemProps2.xml><?xml version="1.0" encoding="utf-8"?>
+<ds:datastoreItem xmlns:ds="http://schemas.openxmlformats.org/officeDocument/2006/customXml" ds:itemID="{A83DB3E1-1529-4C5A-BE2A-04B68810B59B}">
+  <ds:schemaRefs>
+    <ds:schemaRef ds:uri="http://schemas.microsoft.com/sharepoint/v3/contenttype/forms"/>
+  </ds:schemaRefs>
+</ds:datastoreItem>
+</file>
+
+<file path=customXml/itemProps3.xml><?xml version="1.0" encoding="utf-8"?>
 <ds:datastoreItem xmlns:ds="http://schemas.openxmlformats.org/officeDocument/2006/customXml" ds:itemID="{6A417C7D-664B-4155-8811-FD21F56213A1}">
   <ds:schemaRefs>
     <ds:schemaRef ds:uri="http://schemas.microsoft.com/office/2006/metadata/contentType"/>
@@ -7081,25 +7752,8 @@
 </ds:datastoreItem>
 </file>
 
-<file path=customXml/itemProps2.xml><?xml version="1.0" encoding="utf-8"?>
-<ds:datastoreItem xmlns:ds="http://schemas.openxmlformats.org/officeDocument/2006/customXml" ds:itemID="{A83DB3E1-1529-4C5A-BE2A-04B68810B59B}">
-  <ds:schemaRefs>
-    <ds:schemaRef ds:uri="http://schemas.microsoft.com/sharepoint/v3/contenttype/forms"/>
-  </ds:schemaRefs>
-</ds:datastoreItem>
-</file>
-
-<file path=customXml/itemProps3.xml><?xml version="1.0" encoding="utf-8"?>
-<ds:datastoreItem xmlns:ds="http://schemas.openxmlformats.org/officeDocument/2006/customXml" ds:itemID="{6D361255-29F6-4434-8C96-44173EE30F4A}">
-  <ds:schemaRefs>
-    <ds:schemaRef ds:uri="http://schemas.microsoft.com/office/2006/metadata/properties"/>
-    <ds:schemaRef ds:uri="http://schemas.microsoft.com/office/infopath/2007/PartnerControls"/>
-  </ds:schemaRefs>
-</ds:datastoreItem>
-</file>
-
 <file path=customXml/itemProps4.xml><?xml version="1.0" encoding="utf-8"?>
-<ds:datastoreItem xmlns:ds="http://schemas.openxmlformats.org/officeDocument/2006/customXml" ds:itemID="{8F74C70C-6FDC-4883-BABA-F310A64020D9}">
+<ds:datastoreItem xmlns:ds="http://schemas.openxmlformats.org/officeDocument/2006/customXml" ds:itemID="{DEE276DD-7B11-46CE-B153-262E85DD81A7}">
   <ds:schemaRefs>
     <ds:schemaRef ds:uri="http://schemas.openxmlformats.org/officeDocument/2006/bibliography"/>
   </ds:schemaRefs>

</xml_diff>